<commit_message>
end of section 4 -routing
</commit_message>
<xml_diff>
--- a/coursenotes.docx
+++ b/coursenotes.docx
@@ -383,6 +383,53 @@
       </w:r>
     </w:p>
     <w:p/>
+    <w:p>
+      <w:r>
+        <w:t>installing routing :</w:t>
+      </w:r>
+    </w:p>
+    <w:p>
+      <w:r>
+        <w:t xml:space="preserve">npm install </w:t>
+      </w:r>
+      <w:hyperlink r:id="rId9" w:history="1">
+        <w:r>
+          <w:rPr>
+            <w:rStyle w:val="Hyperlink"/>
+          </w:rPr>
+          <w:t>react-router-dom@5.3.0</w:t>
+        </w:r>
+      </w:hyperlink>
+      <w:r>
+        <w:t xml:space="preserve"> </w:t>
+      </w:r>
+    </w:p>
+    <w:p/>
+    <w:p>
+      <w:r>
+        <w:t>reactrouter.com</w:t>
+      </w:r>
+      <w:r>
+        <w:t xml:space="preserve">  API </w:t>
+      </w:r>
+    </w:p>
+    <w:p>
+      <w:hyperlink r:id="rId10" w:history="1">
+        <w:r>
+          <w:rPr>
+            <w:rStyle w:val="Hyperlink"/>
+          </w:rPr>
+          <w:t>https://reactrouter.com/docs/en/v6/api</w:t>
+        </w:r>
+      </w:hyperlink>
+    </w:p>
+    <w:p/>
+    <w:p/>
+    <w:p>
+      <w:r>
+        <w:t>npm i  react-router-dom@5.3.0 @types/react-router-dom@5.3.2</w:t>
+      </w:r>
+    </w:p>
     <w:p>
       <w:r>
         <w:t xml:space="preserve"> </w:t>
@@ -529,6 +576,7 @@
     <w:lsdException w:name="HTML Sample" w:semiHidden="1" w:unhideWhenUsed="1"/>
     <w:lsdException w:name="HTML Typewriter" w:semiHidden="1" w:unhideWhenUsed="1"/>
     <w:lsdException w:name="HTML Variable" w:semiHidden="1" w:unhideWhenUsed="1"/>
+    <w:lsdException w:name="Normal Table" w:semiHidden="1" w:unhideWhenUsed="1"/>
     <w:lsdException w:name="annotation subject" w:semiHidden="1" w:unhideWhenUsed="1"/>
     <w:lsdException w:name="No List" w:semiHidden="1" w:unhideWhenUsed="1"/>
     <w:lsdException w:name="Outline List 1" w:semiHidden="1" w:unhideWhenUsed="1"/>
@@ -571,8 +619,11 @@
     <w:lsdException w:name="Table Contemporary" w:semiHidden="1" w:unhideWhenUsed="1"/>
     <w:lsdException w:name="Table Elegant" w:semiHidden="1" w:unhideWhenUsed="1"/>
     <w:lsdException w:name="Table Professional" w:semiHidden="1" w:unhideWhenUsed="1"/>
+    <w:lsdException w:name="Table Subtle 1" w:semiHidden="1" w:unhideWhenUsed="1"/>
     <w:lsdException w:name="Table Subtle 2" w:semiHidden="1" w:unhideWhenUsed="1"/>
     <w:lsdException w:name="Table Web 1" w:semiHidden="1" w:unhideWhenUsed="1"/>
+    <w:lsdException w:name="Table Web 2" w:semiHidden="1" w:unhideWhenUsed="1"/>
+    <w:lsdException w:name="Table Web 3" w:semiHidden="1" w:unhideWhenUsed="1"/>
     <w:lsdException w:name="Balloon Text" w:semiHidden="1" w:unhideWhenUsed="1"/>
     <w:lsdException w:name="Table Grid" w:uiPriority="39"/>
     <w:lsdException w:name="Table Theme" w:semiHidden="1" w:unhideWhenUsed="1"/>

</xml_diff>

<commit_message>
finished embeding redux toolkit
</commit_message>
<xml_diff>
--- a/coursenotes.docx
+++ b/coursenotes.docx
@@ -1,6 +1,6 @@
 
 <file path=word/document.xml><?xml version="1.0" encoding="utf-8"?>
-<w:document xmlns:wpc="http://schemas.microsoft.com/office/word/2010/wordprocessingCanvas" xmlns:cx="http://schemas.microsoft.com/office/drawing/2014/chartex" xmlns:cx1="http://schemas.microsoft.com/office/drawing/2015/9/8/chartex" xmlns:mc="http://schemas.openxmlformats.org/markup-compatibility/2006" xmlns:o="urn:schemas-microsoft-com:office:office" xmlns:r="http://schemas.openxmlformats.org/officeDocument/2006/relationships" xmlns:m="http://schemas.openxmlformats.org/officeDocument/2006/math" xmlns:v="urn:schemas-microsoft-com:vml" xmlns:wp14="http://schemas.microsoft.com/office/word/2010/wordprocessingDrawing" xmlns:wp="http://schemas.openxmlformats.org/drawingml/2006/wordprocessingDrawing" xmlns:w10="urn:schemas-microsoft-com:office:word" xmlns:w="http://schemas.openxmlformats.org/wordprocessingml/2006/main" xmlns:w14="http://schemas.microsoft.com/office/word/2010/wordml" xmlns:w15="http://schemas.microsoft.com/office/word/2012/wordml" xmlns:w16se="http://schemas.microsoft.com/office/word/2015/wordml/symex" xmlns:wpg="http://schemas.microsoft.com/office/word/2010/wordprocessingGroup" xmlns:wpi="http://schemas.microsoft.com/office/word/2010/wordprocessingInk" xmlns:wne="http://schemas.microsoft.com/office/word/2006/wordml" xmlns:wps="http://schemas.microsoft.com/office/word/2010/wordprocessingShape" mc:Ignorable="w14 w15 w16se wp14">
+<w:document xmlns:wpc="http://schemas.microsoft.com/office/word/2010/wordprocessingCanvas" xmlns:cx="http://schemas.microsoft.com/office/drawing/2014/chartex" xmlns:cx1="http://schemas.microsoft.com/office/drawing/2015/9/8/chartex" xmlns:cx2="http://schemas.microsoft.com/office/drawing/2015/10/21/chartex" xmlns:cx3="http://schemas.microsoft.com/office/drawing/2016/5/9/chartex" xmlns:cx4="http://schemas.microsoft.com/office/drawing/2016/5/10/chartex" xmlns:cx5="http://schemas.microsoft.com/office/drawing/2016/5/11/chartex" xmlns:cx6="http://schemas.microsoft.com/office/drawing/2016/5/12/chartex" xmlns:cx7="http://schemas.microsoft.com/office/drawing/2016/5/13/chartex" xmlns:cx8="http://schemas.microsoft.com/office/drawing/2016/5/14/chartex" xmlns:mc="http://schemas.openxmlformats.org/markup-compatibility/2006" xmlns:aink="http://schemas.microsoft.com/office/drawing/2016/ink" xmlns:am3d="http://schemas.microsoft.com/office/drawing/2017/model3d" xmlns:o="urn:schemas-microsoft-com:office:office" xmlns:r="http://schemas.openxmlformats.org/officeDocument/2006/relationships" xmlns:m="http://schemas.openxmlformats.org/officeDocument/2006/math" xmlns:v="urn:schemas-microsoft-com:vml" xmlns:wp14="http://schemas.microsoft.com/office/word/2010/wordprocessingDrawing" xmlns:wp="http://schemas.openxmlformats.org/drawingml/2006/wordprocessingDrawing" xmlns:w10="urn:schemas-microsoft-com:office:word" xmlns:w="http://schemas.openxmlformats.org/wordprocessingml/2006/main" xmlns:w14="http://schemas.microsoft.com/office/word/2010/wordml" xmlns:w15="http://schemas.microsoft.com/office/word/2012/wordml" xmlns:w16cex="http://schemas.microsoft.com/office/word/2018/wordml/cex" xmlns:w16cid="http://schemas.microsoft.com/office/word/2016/wordml/cid" xmlns:w16="http://schemas.microsoft.com/office/word/2018/wordml" xmlns:w16sdtdh="http://schemas.microsoft.com/office/word/2020/wordml/sdtdatahash" xmlns:w16se="http://schemas.microsoft.com/office/word/2015/wordml/symex" xmlns:wpg="http://schemas.microsoft.com/office/word/2010/wordprocessingGroup" xmlns:wpi="http://schemas.microsoft.com/office/word/2010/wordprocessingInk" xmlns:wne="http://schemas.microsoft.com/office/word/2006/wordml" xmlns:wps="http://schemas.microsoft.com/office/word/2010/wordprocessingShape" mc:Ignorable="w14 w15 w16se w16cid w16 w16cex w16sdtdh wp14">
   <w:body>
     <w:p>
       <w:pPr>
@@ -159,86 +159,77 @@
     </w:p>
     <w:p/>
     <w:p>
+      <w:r>
+        <w:t>auto rename tag</w:t>
+      </w:r>
+      <w:r>
+        <w:t xml:space="preserve"> – josh </w:t>
+      </w:r>
+      <w:proofErr w:type="spellStart"/>
+      <w:r>
+        <w:t>hun</w:t>
+      </w:r>
+      <w:proofErr w:type="spellEnd"/>
+    </w:p>
+    <w:p/>
+    <w:p>
+      <w:r>
+        <w:t>bracket pair colorizer</w:t>
+      </w:r>
+      <w:r>
+        <w:t xml:space="preserve"> -</w:t>
+      </w:r>
+      <w:proofErr w:type="spellStart"/>
+      <w:r>
+        <w:t>conrasds</w:t>
+      </w:r>
+      <w:proofErr w:type="spellEnd"/>
+    </w:p>
+    <w:p/>
+    <w:p>
+      <w:r>
+        <w:t>material icon theme</w:t>
+      </w:r>
+      <w:r>
+        <w:t xml:space="preserve"> -</w:t>
+      </w:r>
+      <w:proofErr w:type="spellStart"/>
+      <w:r>
+        <w:t>phiillip</w:t>
+      </w:r>
+      <w:proofErr w:type="spellEnd"/>
+      <w:r>
+        <w:t xml:space="preserve"> </w:t>
+      </w:r>
+      <w:proofErr w:type="spellStart"/>
+      <w:r>
+        <w:t>keff</w:t>
+      </w:r>
+      <w:proofErr w:type="spellEnd"/>
+    </w:p>
+    <w:p/>
+    <w:p>
+      <w:proofErr w:type="spellStart"/>
+      <w:r>
+        <w:t>nuget</w:t>
+      </w:r>
+      <w:proofErr w:type="spellEnd"/>
+      <w:r>
+        <w:t xml:space="preserve"> </w:t>
+      </w:r>
       <w:proofErr w:type="gramStart"/>
       <w:r>
-        <w:t>auto</w:t>
+        <w:t>gallery</w:t>
+      </w:r>
+      <w:r>
+        <w:t xml:space="preserve">  -</w:t>
       </w:r>
       <w:proofErr w:type="gramEnd"/>
       <w:r>
-        <w:t xml:space="preserve"> rename tag</w:t>
-      </w:r>
-      <w:r>
-        <w:t xml:space="preserve"> – josh </w:t>
-      </w:r>
-      <w:proofErr w:type="spellStart"/>
-      <w:r>
-        <w:t>hun</w:t>
-      </w:r>
-      <w:proofErr w:type="spellEnd"/>
-    </w:p>
-    <w:p/>
-    <w:p>
-      <w:proofErr w:type="gramStart"/>
-      <w:r>
-        <w:t>bracket</w:t>
-      </w:r>
-      <w:proofErr w:type="gramEnd"/>
-      <w:r>
-        <w:t xml:space="preserve"> pair colorizer</w:t>
-      </w:r>
-      <w:r>
-        <w:t xml:space="preserve"> -</w:t>
-      </w:r>
-      <w:proofErr w:type="spellStart"/>
-      <w:r>
-        <w:t>conrasds</w:t>
-      </w:r>
-      <w:proofErr w:type="spellEnd"/>
-    </w:p>
-    <w:p/>
-    <w:p>
-      <w:proofErr w:type="gramStart"/>
-      <w:r>
-        <w:t>material</w:t>
-      </w:r>
-      <w:proofErr w:type="gramEnd"/>
-      <w:r>
-        <w:t xml:space="preserve"> icon theme</w:t>
-      </w:r>
-      <w:r>
-        <w:t xml:space="preserve"> -</w:t>
-      </w:r>
-      <w:proofErr w:type="spellStart"/>
-      <w:r>
-        <w:t>phiillip</w:t>
-      </w:r>
-      <w:proofErr w:type="spellEnd"/>
-      <w:r>
         <w:t xml:space="preserve"> </w:t>
       </w:r>
       <w:proofErr w:type="spellStart"/>
       <w:r>
-        <w:t>keff</w:t>
-      </w:r>
-      <w:proofErr w:type="spellEnd"/>
-    </w:p>
-    <w:p/>
-    <w:p>
-      <w:proofErr w:type="spellStart"/>
-      <w:proofErr w:type="gramStart"/>
-      <w:r>
-        <w:t>nuget</w:t>
-      </w:r>
-      <w:proofErr w:type="spellEnd"/>
-      <w:proofErr w:type="gramEnd"/>
-      <w:r>
-        <w:t xml:space="preserve"> gallery</w:t>
-      </w:r>
-      <w:r>
-        <w:t xml:space="preserve">  - </w:t>
-      </w:r>
-      <w:proofErr w:type="spellStart"/>
-      <w:r>
         <w:t>pcilo</w:t>
       </w:r>
       <w:proofErr w:type="spellEnd"/>
@@ -246,12 +237,10 @@
     <w:p/>
     <w:p>
       <w:proofErr w:type="spellStart"/>
-      <w:proofErr w:type="gramStart"/>
       <w:r>
         <w:t>sqlite</w:t>
       </w:r>
       <w:proofErr w:type="spellEnd"/>
-      <w:proofErr w:type="gramEnd"/>
       <w:r>
         <w:t xml:space="preserve"> – </w:t>
       </w:r>
@@ -282,125 +271,77 @@
           <w:bCs/>
         </w:rPr>
       </w:pPr>
-      <w:proofErr w:type="gramStart"/>
       <w:r>
         <w:rPr>
           <w:b/>
           <w:bCs/>
         </w:rPr>
-        <w:t>commands</w:t>
-      </w:r>
-      <w:proofErr w:type="gramEnd"/>
-      <w:r>
+        <w:t>commands:</w:t>
+      </w:r>
+    </w:p>
+    <w:p/>
+    <w:p>
+      <w:r>
+        <w:t>dotnet run</w:t>
+      </w:r>
+    </w:p>
+    <w:p>
+      <w:r>
+        <w:t>dotnet watch run</w:t>
+      </w:r>
+    </w:p>
+    <w:p>
+      <w:r>
+        <w:t>dotnet tool list -g</w:t>
+      </w:r>
+    </w:p>
+    <w:p/>
+    <w:p/>
+    <w:p/>
+    <w:p>
+      <w:pPr>
         <w:rPr>
           <w:b/>
           <w:bCs/>
         </w:rPr>
-        <w:t>:</w:t>
-      </w:r>
-    </w:p>
-    <w:p/>
-    <w:p>
-      <w:proofErr w:type="spellStart"/>
-      <w:proofErr w:type="gramStart"/>
-      <w:r>
-        <w:t>dotnet</w:t>
-      </w:r>
-      <w:proofErr w:type="spellEnd"/>
-      <w:proofErr w:type="gramEnd"/>
-      <w:r>
-        <w:t xml:space="preserve"> run</w:t>
-      </w:r>
-    </w:p>
-    <w:p>
-      <w:proofErr w:type="spellStart"/>
-      <w:proofErr w:type="gramStart"/>
-      <w:r>
-        <w:t>dotnet</w:t>
-      </w:r>
-      <w:proofErr w:type="spellEnd"/>
-      <w:proofErr w:type="gramEnd"/>
-      <w:r>
-        <w:t xml:space="preserve"> watch run</w:t>
-      </w:r>
-    </w:p>
-    <w:p>
-      <w:proofErr w:type="spellStart"/>
-      <w:proofErr w:type="gramStart"/>
-      <w:r>
-        <w:t>dotnet</w:t>
-      </w:r>
-      <w:proofErr w:type="spellEnd"/>
-      <w:proofErr w:type="gramEnd"/>
-      <w:r>
-        <w:t xml:space="preserve"> tool list -g</w:t>
-      </w:r>
-    </w:p>
-    <w:p/>
-    <w:p/>
-    <w:p/>
-    <w:p>
-      <w:pPr>
+      </w:pPr>
+      <w:r>
         <w:rPr>
           <w:b/>
           <w:bCs/>
         </w:rPr>
-      </w:pPr>
-      <w:proofErr w:type="gramStart"/>
-      <w:r>
-        <w:rPr>
-          <w:b/>
-          <w:bCs/>
-        </w:rPr>
         <w:lastRenderedPageBreak/>
-        <w:t>entity</w:t>
-      </w:r>
-      <w:proofErr w:type="gramEnd"/>
-      <w:r>
-        <w:rPr>
-          <w:b/>
-          <w:bCs/>
-        </w:rPr>
-        <w:t xml:space="preserve"> framework:</w:t>
-      </w:r>
-    </w:p>
-    <w:p>
-      <w:proofErr w:type="spellStart"/>
-      <w:proofErr w:type="gramStart"/>
+        <w:t>entity framework:</w:t>
+      </w:r>
+    </w:p>
+    <w:p>
+      <w:r>
+        <w:t>dotnet tool update --global dotnet-</w:t>
+      </w:r>
+      <w:proofErr w:type="spellStart"/>
+      <w:r>
+        <w:t>ef</w:t>
+      </w:r>
+      <w:proofErr w:type="spellEnd"/>
+      <w:r>
+        <w:t xml:space="preserve"> --version 6.0.</w:t>
+      </w:r>
+      <w:r>
+        <w:t>1</w:t>
+      </w:r>
+    </w:p>
+    <w:p>
       <w:r>
         <w:t>dotnet</w:t>
       </w:r>
-      <w:proofErr w:type="spellEnd"/>
-      <w:proofErr w:type="gramEnd"/>
-      <w:r>
-        <w:t xml:space="preserve"> tool update --global </w:t>
-      </w:r>
-      <w:proofErr w:type="spellStart"/>
-      <w:r>
-        <w:t>dotnet-ef</w:t>
-      </w:r>
-      <w:proofErr w:type="spellEnd"/>
-      <w:r>
-        <w:t xml:space="preserve"> --version 6.0.</w:t>
-      </w:r>
-      <w:r>
-        <w:t>1</w:t>
-      </w:r>
-    </w:p>
-    <w:p>
-      <w:proofErr w:type="spellStart"/>
-      <w:proofErr w:type="gramStart"/>
-      <w:r>
-        <w:t>dotnet</w:t>
-      </w:r>
       <w:r>
         <w:t>-</w:t>
       </w:r>
+      <w:proofErr w:type="spellStart"/>
       <w:r>
         <w:t>ef</w:t>
       </w:r>
       <w:proofErr w:type="spellEnd"/>
-      <w:proofErr w:type="gramEnd"/>
       <w:r>
         <w:t xml:space="preserve"> migrations </w:t>
       </w:r>
@@ -420,29 +361,66 @@
       </w:r>
     </w:p>
     <w:p>
-      <w:proofErr w:type="spellStart"/>
-      <w:proofErr w:type="gramStart"/>
-      <w:r>
-        <w:t>dotnet-ef</w:t>
-      </w:r>
-      <w:proofErr w:type="spellEnd"/>
-      <w:proofErr w:type="gramEnd"/>
+      <w:r>
+        <w:t>dotnet-</w:t>
+      </w:r>
+      <w:proofErr w:type="spellStart"/>
+      <w:r>
+        <w:t>ef</w:t>
+      </w:r>
+      <w:proofErr w:type="spellEnd"/>
       <w:r>
         <w:t xml:space="preserve"> database update</w:t>
       </w:r>
     </w:p>
     <w:p/>
     <w:p>
-      <w:proofErr w:type="spellStart"/>
-      <w:proofErr w:type="gramStart"/>
-      <w:r>
-        <w:t>dotnet</w:t>
-      </w:r>
-      <w:proofErr w:type="spellEnd"/>
-      <w:proofErr w:type="gramEnd"/>
+      <w:r>
+        <w:t xml:space="preserve">dotnet </w:t>
+      </w:r>
+      <w:proofErr w:type="spellStart"/>
+      <w:r>
+        <w:t>ef</w:t>
+      </w:r>
+      <w:proofErr w:type="spellEnd"/>
+      <w:r>
+        <w:t xml:space="preserve"> migrations add </w:t>
+      </w:r>
+      <w:proofErr w:type="spellStart"/>
+      <w:r>
+        <w:t>fixproductDescriptionTypo</w:t>
+      </w:r>
+      <w:proofErr w:type="spellEnd"/>
+      <w:r>
+        <w:t xml:space="preserve"> -context </w:t>
+      </w:r>
+      <w:proofErr w:type="spellStart"/>
+      <w:r>
+        <w:t>storecontext</w:t>
+      </w:r>
+      <w:proofErr w:type="spellEnd"/>
+    </w:p>
+    <w:p>
+      <w:r>
+        <w:t xml:space="preserve">dotnet </w:t>
+      </w:r>
+      <w:proofErr w:type="spellStart"/>
+      <w:r>
+        <w:t>ef</w:t>
+      </w:r>
+      <w:proofErr w:type="spellEnd"/>
       <w:r>
         <w:t xml:space="preserve"> </w:t>
       </w:r>
+      <w:r>
+        <w:t>database drop</w:t>
+      </w:r>
+    </w:p>
+    <w:p/>
+    <w:p>
+      <w:r>
+        <w:t xml:space="preserve">dotnet </w:t>
+      </w:r>
       <w:proofErr w:type="spellStart"/>
       <w:r>
         <w:t>ef</w:t>
@@ -453,77 +431,13 @@
       </w:r>
       <w:proofErr w:type="spellStart"/>
       <w:r>
-        <w:t>fixproductDescriptionTypo</w:t>
-      </w:r>
-      <w:proofErr w:type="spellEnd"/>
-      <w:r>
-        <w:t xml:space="preserve"> -context </w:t>
-      </w:r>
-      <w:proofErr w:type="spellStart"/>
-      <w:r>
-        <w:t>storecontext</w:t>
-      </w:r>
-      <w:proofErr w:type="spellEnd"/>
-    </w:p>
-    <w:p>
-      <w:proofErr w:type="spellStart"/>
-      <w:proofErr w:type="gramStart"/>
-      <w:r>
-        <w:t>dotnet</w:t>
-      </w:r>
-      <w:proofErr w:type="spellEnd"/>
-      <w:proofErr w:type="gramEnd"/>
-      <w:r>
-        <w:t xml:space="preserve"> </w:t>
-      </w:r>
-      <w:proofErr w:type="spellStart"/>
-      <w:r>
-        <w:t>ef</w:t>
-      </w:r>
-      <w:proofErr w:type="spellEnd"/>
-      <w:r>
-        <w:t xml:space="preserve"> </w:t>
-      </w:r>
-      <w:r>
-        <w:t>database drop</w:t>
-      </w:r>
-    </w:p>
-    <w:p/>
-    <w:p>
-      <w:proofErr w:type="spellStart"/>
-      <w:proofErr w:type="gramStart"/>
-      <w:r>
-        <w:t>dotnet</w:t>
-      </w:r>
-      <w:proofErr w:type="spellEnd"/>
-      <w:proofErr w:type="gramEnd"/>
-      <w:r>
-        <w:t xml:space="preserve"> </w:t>
-      </w:r>
-      <w:proofErr w:type="spellStart"/>
-      <w:r>
-        <w:t>ef</w:t>
-      </w:r>
-      <w:proofErr w:type="spellEnd"/>
-      <w:r>
-        <w:t xml:space="preserve"> migrations add </w:t>
-      </w:r>
-      <w:proofErr w:type="spellStart"/>
-      <w:r>
         <w:t>basketEntityAdded</w:t>
       </w:r>
       <w:proofErr w:type="spellEnd"/>
     </w:p>
     <w:p>
-      <w:proofErr w:type="spellStart"/>
-      <w:proofErr w:type="gramStart"/>
-      <w:r>
-        <w:t>dotnet</w:t>
-      </w:r>
-      <w:proofErr w:type="spellEnd"/>
-      <w:proofErr w:type="gramEnd"/>
-      <w:r>
-        <w:t xml:space="preserve"> </w:t>
+      <w:r>
+        <w:t xml:space="preserve">dotnet </w:t>
       </w:r>
       <w:proofErr w:type="spellStart"/>
       <w:r>
@@ -547,13 +461,16 @@
     </w:p>
     <w:p/>
     <w:p>
+      <w:r>
+        <w:t xml:space="preserve">asp core </w:t>
+      </w:r>
       <w:proofErr w:type="gramStart"/>
       <w:r>
-        <w:t>asp</w:t>
+        <w:t>middleware :</w:t>
       </w:r>
       <w:proofErr w:type="gramEnd"/>
       <w:r>
-        <w:t xml:space="preserve"> core middleware : </w:t>
+        <w:t xml:space="preserve"> </w:t>
       </w:r>
     </w:p>
     <w:p>
@@ -575,7 +492,6 @@
         </w:rPr>
       </w:pPr>
       <w:proofErr w:type="spellStart"/>
-      <w:proofErr w:type="gramStart"/>
       <w:r>
         <w:rPr>
           <w:b/>
@@ -584,7 +500,6 @@
         <w:t>nugets</w:t>
       </w:r>
       <w:proofErr w:type="spellEnd"/>
-      <w:proofErr w:type="gramEnd"/>
       <w:r>
         <w:rPr>
           <w:b/>
@@ -620,21 +535,12 @@
           <w:bCs/>
         </w:rPr>
       </w:pPr>
-      <w:proofErr w:type="gramStart"/>
       <w:r>
         <w:rPr>
           <w:b/>
           <w:bCs/>
         </w:rPr>
-        <w:t>references</w:t>
-      </w:r>
-      <w:proofErr w:type="gramEnd"/>
-      <w:r>
-        <w:rPr>
-          <w:b/>
-          <w:bCs/>
-        </w:rPr>
-        <w:t>:</w:t>
+        <w:t>references:</w:t>
       </w:r>
     </w:p>
     <w:p>
@@ -683,8 +589,6 @@
           <w:szCs w:val="19"/>
         </w:rPr>
       </w:pPr>
-      <w:proofErr w:type="spellStart"/>
-      <w:proofErr w:type="gramStart"/>
       <w:r>
         <w:rPr>
           <w:rFonts w:ascii="Consolas" w:eastAsia="Times New Roman" w:hAnsi="Consolas" w:cs="Courier New"/>
@@ -692,10 +596,9 @@
           <w:sz w:val="19"/>
           <w:szCs w:val="19"/>
         </w:rPr>
-        <w:t>dotnet</w:t>
-      </w:r>
-      <w:proofErr w:type="spellEnd"/>
-      <w:proofErr w:type="gramEnd"/>
+        <w:t>dotnet tool install --global dotnet-</w:t>
+      </w:r>
+      <w:proofErr w:type="spellStart"/>
       <w:r>
         <w:rPr>
           <w:rFonts w:ascii="Consolas" w:eastAsia="Times New Roman" w:hAnsi="Consolas" w:cs="Courier New"/>
@@ -703,9 +606,9 @@
           <w:sz w:val="19"/>
           <w:szCs w:val="19"/>
         </w:rPr>
-        <w:t xml:space="preserve"> tool install --global </w:t>
-      </w:r>
-      <w:proofErr w:type="spellStart"/>
+        <w:t>ef</w:t>
+      </w:r>
+      <w:proofErr w:type="spellEnd"/>
       <w:r>
         <w:rPr>
           <w:rFonts w:ascii="Consolas" w:eastAsia="Times New Roman" w:hAnsi="Consolas" w:cs="Courier New"/>
@@ -713,16 +616,6 @@
           <w:sz w:val="19"/>
           <w:szCs w:val="19"/>
         </w:rPr>
-        <w:t>dotnet-ef</w:t>
-      </w:r>
-      <w:proofErr w:type="spellEnd"/>
-      <w:r>
-        <w:rPr>
-          <w:rFonts w:ascii="Consolas" w:eastAsia="Times New Roman" w:hAnsi="Consolas" w:cs="Courier New"/>
-          <w:color w:val="FFFFFF"/>
-          <w:sz w:val="19"/>
-          <w:szCs w:val="19"/>
-        </w:rPr>
         <w:t xml:space="preserve"> --version 6.0.1</w:t>
       </w:r>
     </w:p>
@@ -737,7 +630,6 @@
     <w:p/>
     <w:p>
       <w:proofErr w:type="spellStart"/>
-      <w:proofErr w:type="gramStart"/>
       <w:r>
         <w:t>web</w:t>
       </w:r>
@@ -745,7 +637,6 @@
         <w:t>Sites</w:t>
       </w:r>
       <w:proofErr w:type="spellEnd"/>
-      <w:proofErr w:type="gramEnd"/>
       <w:r>
         <w:t>:</w:t>
       </w:r>
@@ -786,13 +677,8 @@
     </w:p>
     <w:p/>
     <w:p>
-      <w:proofErr w:type="gramStart"/>
-      <w:r>
-        <w:t>material</w:t>
-      </w:r>
-      <w:proofErr w:type="gramEnd"/>
-      <w:r>
-        <w:t xml:space="preserve"> </w:t>
+      <w:r>
+        <w:t xml:space="preserve">material </w:t>
       </w:r>
       <w:proofErr w:type="spellStart"/>
       <w:r>
@@ -872,7 +758,6 @@
         </w:rPr>
       </w:pPr>
       <w:proofErr w:type="spellStart"/>
-      <w:proofErr w:type="gramStart"/>
       <w:r>
         <w:rPr>
           <w:rFonts w:ascii="Consolas" w:eastAsia="Times New Roman" w:hAnsi="Consolas" w:cs="Courier New"/>
@@ -884,7 +769,6 @@
         <w:t>npm</w:t>
       </w:r>
       <w:proofErr w:type="spellEnd"/>
-      <w:proofErr w:type="gramEnd"/>
       <w:r>
         <w:rPr>
           <w:rFonts w:ascii="Consolas" w:eastAsia="Times New Roman" w:hAnsi="Consolas" w:cs="Courier New"/>
@@ -893,9 +777,18 @@
           <w:szCs w:val="20"/>
           <w:shd w:val="clear" w:color="auto" w:fill="001E3C"/>
         </w:rPr>
-        <w:t xml:space="preserve"> install @</w:t>
-      </w:r>
-      <w:proofErr w:type="spellStart"/>
+        <w:t xml:space="preserve"> install @mui</w:t>
+      </w:r>
+      <w:r>
+        <w:rPr>
+          <w:rFonts w:ascii="Consolas" w:eastAsia="Times New Roman" w:hAnsi="Consolas" w:cs="Courier New"/>
+          <w:color w:val="F8F8F2"/>
+          <w:sz w:val="20"/>
+          <w:szCs w:val="20"/>
+          <w:shd w:val="clear" w:color="auto" w:fill="001E3C"/>
+        </w:rPr>
+        <w:t>/</w:t>
+      </w:r>
       <w:r>
         <w:rPr>
           <w:rFonts w:ascii="Consolas" w:eastAsia="Times New Roman" w:hAnsi="Consolas" w:cs="Courier New"/>
@@ -904,9 +797,8 @@
           <w:szCs w:val="20"/>
           <w:shd w:val="clear" w:color="auto" w:fill="001E3C"/>
         </w:rPr>
-        <w:t>mui</w:t>
-      </w:r>
-      <w:proofErr w:type="spellEnd"/>
+        <w:t>material @emotion</w:t>
+      </w:r>
       <w:r>
         <w:rPr>
           <w:rFonts w:ascii="Consolas" w:eastAsia="Times New Roman" w:hAnsi="Consolas" w:cs="Courier New"/>
@@ -925,7 +817,7 @@
           <w:szCs w:val="20"/>
           <w:shd w:val="clear" w:color="auto" w:fill="001E3C"/>
         </w:rPr>
-        <w:t>material @emotion</w:t>
+        <w:t>react @emotion</w:t>
       </w:r>
       <w:r>
         <w:rPr>
@@ -945,60 +837,25 @@
           <w:szCs w:val="20"/>
           <w:shd w:val="clear" w:color="auto" w:fill="001E3C"/>
         </w:rPr>
-        <w:t>react @emotion</w:t>
-      </w:r>
-      <w:r>
-        <w:rPr>
-          <w:rFonts w:ascii="Consolas" w:eastAsia="Times New Roman" w:hAnsi="Consolas" w:cs="Courier New"/>
-          <w:color w:val="F8F8F2"/>
-          <w:sz w:val="20"/>
-          <w:szCs w:val="20"/>
-          <w:shd w:val="clear" w:color="auto" w:fill="001E3C"/>
-        </w:rPr>
-        <w:t>/</w:t>
-      </w:r>
-      <w:r>
-        <w:rPr>
-          <w:rFonts w:ascii="Consolas" w:eastAsia="Times New Roman" w:hAnsi="Consolas" w:cs="Courier New"/>
-          <w:color w:val="FFFFFF"/>
-          <w:sz w:val="20"/>
-          <w:szCs w:val="20"/>
-          <w:shd w:val="clear" w:color="auto" w:fill="001E3C"/>
-        </w:rPr>
         <w:t>styled</w:t>
       </w:r>
     </w:p>
     <w:p/>
     <w:p>
       <w:proofErr w:type="spellStart"/>
-      <w:proofErr w:type="gramStart"/>
       <w:r>
         <w:t>npm</w:t>
       </w:r>
       <w:proofErr w:type="spellEnd"/>
-      <w:proofErr w:type="gramEnd"/>
-      <w:r>
-        <w:t xml:space="preserve"> install @</w:t>
-      </w:r>
-      <w:proofErr w:type="spellStart"/>
-      <w:r>
-        <w:t>mui</w:t>
-      </w:r>
-      <w:proofErr w:type="spellEnd"/>
-      <w:r>
-        <w:t>/lab</w:t>
-      </w:r>
-    </w:p>
-    <w:p/>
-    <w:p/>
-    <w:p>
-      <w:proofErr w:type="gramStart"/>
-      <w:r>
-        <w:t>react</w:t>
-      </w:r>
-      <w:proofErr w:type="gramEnd"/>
-      <w:r>
-        <w:t xml:space="preserve"> </w:t>
+      <w:r>
+        <w:t xml:space="preserve"> install @mui/lab</w:t>
+      </w:r>
+    </w:p>
+    <w:p/>
+    <w:p/>
+    <w:p>
+      <w:r>
+        <w:t xml:space="preserve">react </w:t>
       </w:r>
       <w:proofErr w:type="spellStart"/>
       <w:r>
@@ -1021,107 +878,96 @@
     </w:p>
     <w:p>
       <w:proofErr w:type="spellStart"/>
+      <w:r>
+        <w:t>npm</w:t>
+      </w:r>
+      <w:proofErr w:type="spellEnd"/>
+      <w:r>
+        <w:t xml:space="preserve"> install react-</w:t>
+      </w:r>
+      <w:proofErr w:type="spellStart"/>
+      <w:r>
+        <w:t>toastify</w:t>
+      </w:r>
+      <w:proofErr w:type="spellEnd"/>
+    </w:p>
+    <w:p/>
+    <w:p>
+      <w:r>
+        <w:t>Commands:</w:t>
+      </w:r>
+    </w:p>
+    <w:p>
+      <w:r>
+        <w:t xml:space="preserve">New react </w:t>
+      </w:r>
+      <w:proofErr w:type="spellStart"/>
+      <w:r>
+        <w:t>proj</w:t>
+      </w:r>
+      <w:proofErr w:type="spellEnd"/>
+      <w:r>
+        <w:t xml:space="preserve">   command:</w:t>
+      </w:r>
+    </w:p>
+    <w:p>
+      <w:pPr>
+        <w:ind w:firstLine="720"/>
+      </w:pPr>
+      <w:r>
+        <w:t xml:space="preserve"> </w:t>
+      </w:r>
+      <w:proofErr w:type="spellStart"/>
+      <w:r>
+        <w:t>npx</w:t>
+      </w:r>
+      <w:proofErr w:type="spellEnd"/>
+      <w:r>
+        <w:t xml:space="preserve"> create-react-app client –template typescript</w:t>
+      </w:r>
+    </w:p>
+    <w:p>
+      <w:pPr>
+        <w:ind w:firstLine="720"/>
+      </w:pPr>
+    </w:p>
+    <w:p>
       <w:proofErr w:type="gramStart"/>
       <w:r>
+        <w:t>run :</w:t>
+      </w:r>
+      <w:proofErr w:type="gramEnd"/>
+    </w:p>
+    <w:p>
+      <w:r>
+        <w:t xml:space="preserve">cd client - &gt; </w:t>
+      </w:r>
+      <w:proofErr w:type="spellStart"/>
+      <w:r>
         <w:t>npm</w:t>
       </w:r>
       <w:proofErr w:type="spellEnd"/>
+      <w:r>
+        <w:t xml:space="preserve"> start</w:t>
+      </w:r>
+    </w:p>
+    <w:p/>
+    <w:p>
+      <w:r>
+        <w:t xml:space="preserve">installing </w:t>
+      </w:r>
+      <w:proofErr w:type="gramStart"/>
+      <w:r>
+        <w:t>routing :</w:t>
+      </w:r>
       <w:proofErr w:type="gramEnd"/>
-      <w:r>
-        <w:t xml:space="preserve"> install react-</w:t>
-      </w:r>
-      <w:proofErr w:type="spellStart"/>
-      <w:r>
-        <w:t>toastify</w:t>
-      </w:r>
-      <w:proofErr w:type="spellEnd"/>
-    </w:p>
-    <w:p/>
-    <w:p>
-      <w:r>
-        <w:t>Commands:</w:t>
-      </w:r>
-    </w:p>
-    <w:p>
-      <w:r>
-        <w:t xml:space="preserve">New react </w:t>
-      </w:r>
-      <w:proofErr w:type="spellStart"/>
-      <w:r>
-        <w:t>proj</w:t>
-      </w:r>
-      <w:proofErr w:type="spellEnd"/>
-      <w:r>
-        <w:t xml:space="preserve">   command:</w:t>
-      </w:r>
-    </w:p>
-    <w:p>
-      <w:pPr>
-        <w:ind w:firstLine="720"/>
-      </w:pPr>
-      <w:r>
-        <w:t xml:space="preserve"> </w:t>
-      </w:r>
-      <w:proofErr w:type="spellStart"/>
-      <w:proofErr w:type="gramStart"/>
-      <w:r>
-        <w:t>npx</w:t>
-      </w:r>
-      <w:proofErr w:type="spellEnd"/>
-      <w:proofErr w:type="gramEnd"/>
-      <w:r>
-        <w:t xml:space="preserve"> create-react-app client –template typescript</w:t>
-      </w:r>
-    </w:p>
-    <w:p>
-      <w:pPr>
-        <w:ind w:firstLine="720"/>
-      </w:pPr>
-    </w:p>
-    <w:p>
-      <w:proofErr w:type="gramStart"/>
-      <w:r>
-        <w:t>run :</w:t>
-      </w:r>
-      <w:proofErr w:type="gramEnd"/>
-    </w:p>
-    <w:p>
-      <w:proofErr w:type="gramStart"/>
-      <w:r>
-        <w:t>cd</w:t>
-      </w:r>
-      <w:proofErr w:type="gramEnd"/>
-      <w:r>
-        <w:t xml:space="preserve"> client - &gt; </w:t>
-      </w:r>
+    </w:p>
+    <w:p>
       <w:proofErr w:type="spellStart"/>
       <w:r>
         <w:t>npm</w:t>
       </w:r>
       <w:proofErr w:type="spellEnd"/>
-      <w:r>
-        <w:t xml:space="preserve"> start</w:t>
-      </w:r>
-    </w:p>
-    <w:p/>
-    <w:p>
-      <w:proofErr w:type="gramStart"/>
-      <w:r>
-        <w:t>installing</w:t>
-      </w:r>
-      <w:proofErr w:type="gramEnd"/>
-      <w:r>
-        <w:t xml:space="preserve"> routing :</w:t>
-      </w:r>
-    </w:p>
-    <w:p>
-      <w:proofErr w:type="spellStart"/>
-      <w:proofErr w:type="gramStart"/>
-      <w:r>
-        <w:t>npm</w:t>
-      </w:r>
-      <w:proofErr w:type="spellEnd"/>
-      <w:proofErr w:type="gramEnd"/>
       <w:r>
         <w:t xml:space="preserve"> install </w:t>
       </w:r>
@@ -1165,22 +1011,25 @@
     <w:p/>
     <w:p>
       <w:proofErr w:type="spellStart"/>
+      <w:r>
+        <w:t>npm</w:t>
+      </w:r>
+      <w:proofErr w:type="spellEnd"/>
+      <w:r>
+        <w:t xml:space="preserve"> </w:t>
+      </w:r>
+      <w:proofErr w:type="spellStart"/>
       <w:proofErr w:type="gramStart"/>
       <w:r>
-        <w:t>npm</w:t>
-      </w:r>
-      <w:proofErr w:type="spellEnd"/>
+        <w:t>i</w:t>
+      </w:r>
+      <w:proofErr w:type="spellEnd"/>
+      <w:r>
+        <w:t xml:space="preserve">  react-router-dom@5.3.0</w:t>
+      </w:r>
       <w:proofErr w:type="gramEnd"/>
       <w:r>
-        <w:t xml:space="preserve"> </w:t>
-      </w:r>
-      <w:proofErr w:type="spellStart"/>
-      <w:r>
-        <w:t>i</w:t>
-      </w:r>
-      <w:proofErr w:type="spellEnd"/>
-      <w:r>
-        <w:t xml:space="preserve">  react-router-dom@5.3.0 @types/react-router-dom@5.3.2</w:t>
+        <w:t xml:space="preserve"> @types/react-router-dom@5.3.2</w:t>
       </w:r>
     </w:p>
     <w:p>
@@ -1206,28 +1055,13 @@
     </w:p>
     <w:p>
       <w:proofErr w:type="spellStart"/>
-      <w:proofErr w:type="gramStart"/>
       <w:r>
         <w:t>npm</w:t>
       </w:r>
       <w:proofErr w:type="spellEnd"/>
-      <w:proofErr w:type="gramEnd"/>
-      <w:r>
-        <w:t xml:space="preserve"> install </w:t>
-      </w:r>
-      <w:proofErr w:type="spellStart"/>
-      <w:r>
-        <w:t>redux</w:t>
-      </w:r>
-      <w:proofErr w:type="spellEnd"/>
-      <w:r>
-        <w:t xml:space="preserve"> react-</w:t>
-      </w:r>
-      <w:proofErr w:type="spellStart"/>
-      <w:r>
-        <w:t>redux</w:t>
-      </w:r>
-      <w:proofErr w:type="spellEnd"/>
+      <w:r>
+        <w:t xml:space="preserve"> install redux react-redux</w:t>
+      </w:r>
     </w:p>
     <w:p/>
     <w:p/>
@@ -1347,15 +1181,7 @@
           <w:rPr>
             <w:rStyle w:val="Hyperlink"/>
           </w:rPr>
-          <w:t>https://redux.js.org/style-g</w:t>
-        </w:r>
-        <w:bookmarkStart w:id="0" w:name="_GoBack"/>
-        <w:bookmarkEnd w:id="0"/>
-        <w:r>
-          <w:rPr>
-            <w:rStyle w:val="Hyperlink"/>
-          </w:rPr>
-          <w:t>uide/style-guide/</w:t>
+          <w:t>https://redux.js.org/style-guide/style-guide/</w:t>
         </w:r>
       </w:hyperlink>
     </w:p>
@@ -1613,6 +1439,115 @@
         </w:drawing>
       </w:r>
     </w:p>
+    <w:p/>
+    <w:p>
+      <w:r>
+        <w:t>REDUX:</w:t>
+      </w:r>
+    </w:p>
+    <w:p>
+      <w:hyperlink r:id="rId25" w:history="1">
+        <w:r>
+          <w:rPr>
+            <w:rStyle w:val="Hyperlink"/>
+          </w:rPr>
+          <w:t>https://redux.js.org/</w:t>
+        </w:r>
+      </w:hyperlink>
+    </w:p>
+    <w:p>
+      <w:proofErr w:type="spellStart"/>
+      <w:r>
+        <w:t>npm</w:t>
+      </w:r>
+      <w:proofErr w:type="spellEnd"/>
+      <w:r>
+        <w:t xml:space="preserve"> install redux react-redux</w:t>
+      </w:r>
+    </w:p>
+    <w:p/>
+    <w:p>
+      <w:r>
+        <w:t>redux toolkit:</w:t>
+      </w:r>
+    </w:p>
+    <w:p>
+      <w:hyperlink r:id="rId26" w:history="1">
+        <w:r>
+          <w:rPr>
+            <w:rStyle w:val="Hyperlink"/>
+          </w:rPr>
+          <w:t>https://redux.js.org/redux-toolkit/overview</w:t>
+        </w:r>
+      </w:hyperlink>
+    </w:p>
+    <w:p>
+      <w:proofErr w:type="spellStart"/>
+      <w:r>
+        <w:rPr>
+          <w:rStyle w:val="token"/>
+          <w:rFonts w:ascii="Consolas" w:hAnsi="Consolas"/>
+          <w:color w:val="E6D874"/>
+          <w:sz w:val="21"/>
+          <w:szCs w:val="21"/>
+          <w:shd w:val="clear" w:color="auto" w:fill="272822"/>
+        </w:rPr>
+        <w:t>npm</w:t>
+      </w:r>
+      <w:proofErr w:type="spellEnd"/>
+      <w:r>
+        <w:rPr>
+          <w:rStyle w:val="token"/>
+          <w:rFonts w:ascii="Consolas" w:hAnsi="Consolas"/>
+          <w:color w:val="E6D874"/>
+          <w:sz w:val="21"/>
+          <w:szCs w:val="21"/>
+          <w:shd w:val="clear" w:color="auto" w:fill="272822"/>
+        </w:rPr>
+        <w:t xml:space="preserve"> install @reduxjs/toolkit</w:t>
+      </w:r>
+    </w:p>
+    <w:p/>
+    <w:p>
+      <w:r>
+        <w:t xml:space="preserve">chrome </w:t>
+      </w:r>
+      <w:proofErr w:type="gramStart"/>
+      <w:r>
+        <w:t>extensions :</w:t>
+      </w:r>
+      <w:proofErr w:type="gramEnd"/>
+      <w:r>
+        <w:t xml:space="preserve"> </w:t>
+      </w:r>
+    </w:p>
+    <w:p>
+      <w:r>
+        <w:t xml:space="preserve">react </w:t>
+      </w:r>
+      <w:proofErr w:type="spellStart"/>
+      <w:r>
+        <w:t>devtools</w:t>
+      </w:r>
+      <w:proofErr w:type="spellEnd"/>
+      <w:r>
+        <w:t xml:space="preserve"> </w:t>
+      </w:r>
+    </w:p>
+    <w:p>
+      <w:r>
+        <w:t xml:space="preserve">redux </w:t>
+      </w:r>
+      <w:proofErr w:type="spellStart"/>
+      <w:r>
+        <w:t>devtools</w:t>
+      </w:r>
+      <w:proofErr w:type="spellEnd"/>
+      <w:r>
+        <w:t xml:space="preserve"> </w:t>
+      </w:r>
+    </w:p>
+    <w:p/>
     <w:sectPr>
       <w:pgSz w:w="12240" w:h="15840"/>
       <w:pgMar w:top="1440" w:right="1440" w:bottom="1440" w:left="1440" w:header="720" w:footer="720" w:gutter="0"/>
@@ -1624,7 +1559,7 @@
 </file>
 
 <file path=word/numbering.xml><?xml version="1.0" encoding="utf-8"?>
-<w:numbering xmlns:wpc="http://schemas.microsoft.com/office/word/2010/wordprocessingCanvas" xmlns:cx="http://schemas.microsoft.com/office/drawing/2014/chartex" xmlns:cx1="http://schemas.microsoft.com/office/drawing/2015/9/8/chartex" xmlns:mc="http://schemas.openxmlformats.org/markup-compatibility/2006" xmlns:o="urn:schemas-microsoft-com:office:office" xmlns:r="http://schemas.openxmlformats.org/officeDocument/2006/relationships" xmlns:m="http://schemas.openxmlformats.org/officeDocument/2006/math" xmlns:v="urn:schemas-microsoft-com:vml" xmlns:wp14="http://schemas.microsoft.com/office/word/2010/wordprocessingDrawing" xmlns:wp="http://schemas.openxmlformats.org/drawingml/2006/wordprocessingDrawing" xmlns:w10="urn:schemas-microsoft-com:office:word" xmlns:w="http://schemas.openxmlformats.org/wordprocessingml/2006/main" xmlns:w14="http://schemas.microsoft.com/office/word/2010/wordml" xmlns:w15="http://schemas.microsoft.com/office/word/2012/wordml" xmlns:w16se="http://schemas.microsoft.com/office/word/2015/wordml/symex" xmlns:wpg="http://schemas.microsoft.com/office/word/2010/wordprocessingGroup" xmlns:wpi="http://schemas.microsoft.com/office/word/2010/wordprocessingInk" xmlns:wne="http://schemas.microsoft.com/office/word/2006/wordml" xmlns:wps="http://schemas.microsoft.com/office/word/2010/wordprocessingShape" mc:Ignorable="w14 w15 w16se wp14">
+<w:numbering xmlns:wpc="http://schemas.microsoft.com/office/word/2010/wordprocessingCanvas" xmlns:cx="http://schemas.microsoft.com/office/drawing/2014/chartex" xmlns:cx1="http://schemas.microsoft.com/office/drawing/2015/9/8/chartex" xmlns:cx2="http://schemas.microsoft.com/office/drawing/2015/10/21/chartex" xmlns:cx3="http://schemas.microsoft.com/office/drawing/2016/5/9/chartex" xmlns:cx4="http://schemas.microsoft.com/office/drawing/2016/5/10/chartex" xmlns:cx5="http://schemas.microsoft.com/office/drawing/2016/5/11/chartex" xmlns:cx6="http://schemas.microsoft.com/office/drawing/2016/5/12/chartex" xmlns:cx7="http://schemas.microsoft.com/office/drawing/2016/5/13/chartex" xmlns:cx8="http://schemas.microsoft.com/office/drawing/2016/5/14/chartex" xmlns:mc="http://schemas.openxmlformats.org/markup-compatibility/2006" xmlns:aink="http://schemas.microsoft.com/office/drawing/2016/ink" xmlns:am3d="http://schemas.microsoft.com/office/drawing/2017/model3d" xmlns:o="urn:schemas-microsoft-com:office:office" xmlns:r="http://schemas.openxmlformats.org/officeDocument/2006/relationships" xmlns:m="http://schemas.openxmlformats.org/officeDocument/2006/math" xmlns:v="urn:schemas-microsoft-com:vml" xmlns:wp14="http://schemas.microsoft.com/office/word/2010/wordprocessingDrawing" xmlns:wp="http://schemas.openxmlformats.org/drawingml/2006/wordprocessingDrawing" xmlns:w10="urn:schemas-microsoft-com:office:word" xmlns:w="http://schemas.openxmlformats.org/wordprocessingml/2006/main" xmlns:w14="http://schemas.microsoft.com/office/word/2010/wordml" xmlns:w15="http://schemas.microsoft.com/office/word/2012/wordml" xmlns:w16cex="http://schemas.microsoft.com/office/word/2018/wordml/cex" xmlns:w16cid="http://schemas.microsoft.com/office/word/2016/wordml/cid" xmlns:w16="http://schemas.microsoft.com/office/word/2018/wordml" xmlns:w16sdtdh="http://schemas.microsoft.com/office/word/2020/wordml/sdtdatahash" xmlns:w16se="http://schemas.microsoft.com/office/word/2015/wordml/symex" xmlns:wpg="http://schemas.microsoft.com/office/word/2010/wordprocessingGroup" xmlns:wpi="http://schemas.microsoft.com/office/word/2010/wordprocessingInk" xmlns:wne="http://schemas.microsoft.com/office/word/2006/wordml" xmlns:wps="http://schemas.microsoft.com/office/word/2010/wordprocessingShape" mc:Ignorable="w14 w15 w16se w16cid w16 w16cex w16sdtdh wp14">
   <w:abstractNum w:abstractNumId="0" w15:restartNumberingAfterBreak="0">
     <w:nsid w:val="1F6774E5"/>
     <w:multiLevelType w:val="multilevel"/>
@@ -1745,7 +1680,7 @@
 </file>
 
 <file path=word/styles.xml><?xml version="1.0" encoding="utf-8"?>
-<w:styles xmlns:mc="http://schemas.openxmlformats.org/markup-compatibility/2006" xmlns:r="http://schemas.openxmlformats.org/officeDocument/2006/relationships" xmlns:w="http://schemas.openxmlformats.org/wordprocessingml/2006/main" xmlns:w14="http://schemas.microsoft.com/office/word/2010/wordml" xmlns:w15="http://schemas.microsoft.com/office/word/2012/wordml" xmlns:w16se="http://schemas.microsoft.com/office/word/2015/wordml/symex" mc:Ignorable="w14 w15 w16se">
+<w:styles xmlns:mc="http://schemas.openxmlformats.org/markup-compatibility/2006" xmlns:r="http://schemas.openxmlformats.org/officeDocument/2006/relationships" xmlns:w="http://schemas.openxmlformats.org/wordprocessingml/2006/main" xmlns:w14="http://schemas.microsoft.com/office/word/2010/wordml" xmlns:w15="http://schemas.microsoft.com/office/word/2012/wordml" xmlns:w16cex="http://schemas.microsoft.com/office/word/2018/wordml/cex" xmlns:w16cid="http://schemas.microsoft.com/office/word/2016/wordml/cid" xmlns:w16="http://schemas.microsoft.com/office/word/2018/wordml" xmlns:w16sdtdh="http://schemas.microsoft.com/office/word/2020/wordml/sdtdatahash" xmlns:w16se="http://schemas.microsoft.com/office/word/2015/wordml/symex" mc:Ignorable="w14 w15 w16se w16cid w16 w16cex w16sdtdh">
   <w:docDefaults>
     <w:rPrDefault>
       <w:rPr>
@@ -1761,7 +1696,7 @@
       </w:pPr>
     </w:pPrDefault>
   </w:docDefaults>
-  <w:latentStyles w:defLockedState="0" w:defUIPriority="99" w:defSemiHidden="0" w:defUnhideWhenUsed="0" w:defQFormat="0" w:count="371">
+  <w:latentStyles w:defLockedState="0" w:defUIPriority="99" w:defSemiHidden="0" w:defUnhideWhenUsed="0" w:defQFormat="0" w:count="376">
     <w:lsdException w:name="Normal" w:uiPriority="0" w:qFormat="1"/>
     <w:lsdException w:name="heading 1" w:uiPriority="9" w:qFormat="1"/>
     <w:lsdException w:name="heading 2" w:semiHidden="1" w:uiPriority="9" w:unhideWhenUsed="1" w:qFormat="1"/>
@@ -2133,6 +2068,11 @@
     <w:lsdException w:name="List Table 5 Dark Accent 6" w:uiPriority="50"/>
     <w:lsdException w:name="List Table 6 Colorful Accent 6" w:uiPriority="51"/>
     <w:lsdException w:name="List Table 7 Colorful Accent 6" w:uiPriority="52"/>
+    <w:lsdException w:name="Mention" w:semiHidden="1" w:unhideWhenUsed="1"/>
+    <w:lsdException w:name="Smart Hyperlink" w:semiHidden="1" w:unhideWhenUsed="1"/>
+    <w:lsdException w:name="Hashtag" w:semiHidden="1" w:unhideWhenUsed="1"/>
+    <w:lsdException w:name="Unresolved Mention" w:semiHidden="1" w:unhideWhenUsed="1"/>
+    <w:lsdException w:name="Smart Link" w:semiHidden="1" w:unhideWhenUsed="1"/>
   </w:latentStyles>
   <w:style w:type="paragraph" w:default="1" w:styleId="Normal">
     <w:name w:val="Normal"/>
@@ -2241,8 +2181,8 @@
     <w:basedOn w:val="DefaultParagraphFont"/>
     <w:rsid w:val="00934C0A"/>
   </w:style>
-  <w:style w:type="character" w:customStyle="1" w:styleId="UnresolvedMention">
-    <w:name w:val="Unresolved Mention"/>
+  <w:style w:type="character" w:customStyle="1" w:styleId="UnresolvedMention2">
+    <w:name w:val="Unresolved Mention2"/>
     <w:basedOn w:val="DefaultParagraphFont"/>
     <w:uiPriority w:val="99"/>
     <w:semiHidden/>

</xml_diff>

<commit_message>
end of section 7 - finishing implementing redux toolkit
</commit_message>
<xml_diff>
--- a/coursenotes.docx
+++ b/coursenotes.docx
@@ -712,6 +712,17 @@
     <w:p>
       <w:r>
         <w:t>npm install redux react-redux</w:t>
+      </w:r>
+    </w:p>
+    <w:p/>
+    <w:p>
+      <w:r>
+        <w:t>notes:\</w:t>
+      </w:r>
+    </w:p>
+    <w:p>
+      <w:r>
+        <w:t>review react tooklit(search for tutorial there)</w:t>
       </w:r>
     </w:p>
     <w:p/>
@@ -1450,6 +1461,7 @@
     <w:lsdException w:name="HTML Sample" w:semiHidden="1" w:unhideWhenUsed="1"/>
     <w:lsdException w:name="HTML Typewriter" w:semiHidden="1" w:unhideWhenUsed="1"/>
     <w:lsdException w:name="HTML Variable" w:semiHidden="1" w:unhideWhenUsed="1"/>
+    <w:lsdException w:name="Normal Table" w:semiHidden="1" w:unhideWhenUsed="1"/>
     <w:lsdException w:name="annotation subject" w:semiHidden="1" w:unhideWhenUsed="1"/>
     <w:lsdException w:name="No List" w:semiHidden="1" w:unhideWhenUsed="1"/>
     <w:lsdException w:name="Outline List 1" w:semiHidden="1" w:unhideWhenUsed="1"/>
@@ -1492,8 +1504,11 @@
     <w:lsdException w:name="Table Contemporary" w:semiHidden="1" w:unhideWhenUsed="1"/>
     <w:lsdException w:name="Table Elegant" w:semiHidden="1" w:unhideWhenUsed="1"/>
     <w:lsdException w:name="Table Professional" w:semiHidden="1" w:unhideWhenUsed="1"/>
+    <w:lsdException w:name="Table Subtle 1" w:semiHidden="1" w:unhideWhenUsed="1"/>
     <w:lsdException w:name="Table Subtle 2" w:semiHidden="1" w:unhideWhenUsed="1"/>
     <w:lsdException w:name="Table Web 1" w:semiHidden="1" w:unhideWhenUsed="1"/>
+    <w:lsdException w:name="Table Web 2" w:semiHidden="1" w:unhideWhenUsed="1"/>
+    <w:lsdException w:name="Table Web 3" w:semiHidden="1" w:unhideWhenUsed="1"/>
     <w:lsdException w:name="Balloon Text" w:semiHidden="1" w:unhideWhenUsed="1"/>
     <w:lsdException w:name="Table Grid" w:uiPriority="39"/>
     <w:lsdException w:name="Table Theme" w:semiHidden="1" w:unhideWhenUsed="1"/>

</xml_diff>

<commit_message>
creating login and register
</commit_message>
<xml_diff>
--- a/coursenotes.docx
+++ b/coursenotes.docx
@@ -1215,10 +1215,13 @@
     <w:p/>
     <w:p>
       <w:r>
+        <w:rPr>
+          <w:noProof/>
+        </w:rPr>
         <w:drawing>
-          <wp:inline distT="0" distB="0" distL="0" distR="0" wp14:anchorId="3F284429" wp14:editId="260FA858">
-            <wp:extent cx="5943600" cy="3058160"/>
-            <wp:effectExtent l="0" t="0" r="0" b="8890"/>
+          <wp:inline distT="0" distB="0" distL="0" distR="0" wp14:anchorId="3F284429" wp14:editId="36DFBA27">
+            <wp:extent cx="5943600" cy="3457575"/>
+            <wp:effectExtent l="0" t="0" r="0" b="9525"/>
             <wp:docPr id="9" name="Picture 9" descr="Graphical user interface, text, application, email&#10;&#10;Description automatically generated"/>
             <wp:cNvGraphicFramePr>
               <a:graphicFrameLocks xmlns:a="http://schemas.openxmlformats.org/drawingml/2006/main" noChangeAspect="1"/>
@@ -1239,7 +1242,7 @@
                   <pic:spPr>
                     <a:xfrm>
                       <a:off x="0" y="0"/>
-                      <a:ext cx="5943600" cy="3058160"/>
+                      <a:ext cx="5945928" cy="3458929"/>
                     </a:xfrm>
                     <a:prstGeom prst="rect">
                       <a:avLst/>
@@ -1254,6 +1257,9 @@
     </w:p>
     <w:p>
       <w:r>
+        <w:rPr>
+          <w:noProof/>
+        </w:rPr>
         <w:drawing>
           <wp:inline distT="0" distB="0" distL="0" distR="0" wp14:anchorId="0F49864D" wp14:editId="1CDC8455">
             <wp:extent cx="5943600" cy="3268980"/>
@@ -1293,6 +1299,9 @@
     </w:p>
     <w:p>
       <w:r>
+        <w:rPr>
+          <w:noProof/>
+        </w:rPr>
         <w:lastRenderedPageBreak/>
         <w:drawing>
           <wp:inline distT="0" distB="0" distL="0" distR="0" wp14:anchorId="2651CB8E" wp14:editId="7A7C51D6">
@@ -1332,6 +1341,269 @@
       </w:r>
     </w:p>
     <w:p/>
+    <w:p/>
+    <w:p/>
+    <w:p/>
+    <w:p/>
+    <w:p/>
+    <w:p/>
+    <w:p/>
+    <w:p/>
+    <w:p/>
+    <w:p/>
+    <w:p/>
+    <w:p/>
+    <w:p/>
+    <w:p/>
+    <w:p/>
+    <w:p/>
+    <w:p/>
+    <w:p/>
+    <w:p>
+      <w:r>
+        <w:drawing>
+          <wp:inline distT="0" distB="0" distL="0" distR="0" wp14:anchorId="7308FC43" wp14:editId="4422432F">
+            <wp:extent cx="5943600" cy="3162935"/>
+            <wp:effectExtent l="0" t="0" r="0" b="0"/>
+            <wp:docPr id="7" name="Picture 7" descr="Graphical user interface, text, application&#10;&#10;Description automatically generated"/>
+            <wp:cNvGraphicFramePr>
+              <a:graphicFrameLocks xmlns:a="http://schemas.openxmlformats.org/drawingml/2006/main" noChangeAspect="1"/>
+            </wp:cNvGraphicFramePr>
+            <a:graphic xmlns:a="http://schemas.openxmlformats.org/drawingml/2006/main">
+              <a:graphicData uri="http://schemas.openxmlformats.org/drawingml/2006/picture">
+                <pic:pic xmlns:pic="http://schemas.openxmlformats.org/drawingml/2006/picture">
+                  <pic:nvPicPr>
+                    <pic:cNvPr id="7" name="Picture 7" descr="Graphical user interface, text, application&#10;&#10;Description automatically generated"/>
+                    <pic:cNvPicPr/>
+                  </pic:nvPicPr>
+                  <pic:blipFill>
+                    <a:blip r:embed="rId32"/>
+                    <a:stretch>
+                      <a:fillRect/>
+                    </a:stretch>
+                  </pic:blipFill>
+                  <pic:spPr>
+                    <a:xfrm>
+                      <a:off x="0" y="0"/>
+                      <a:ext cx="5943600" cy="3162935"/>
+                    </a:xfrm>
+                    <a:prstGeom prst="rect">
+                      <a:avLst/>
+                    </a:prstGeom>
+                  </pic:spPr>
+                </pic:pic>
+              </a:graphicData>
+            </a:graphic>
+          </wp:inline>
+        </w:drawing>
+      </w:r>
+    </w:p>
+    <w:p>
+      <w:r>
+        <w:drawing>
+          <wp:inline distT="0" distB="0" distL="0" distR="0" wp14:anchorId="05EAA85F" wp14:editId="79B7EDCA">
+            <wp:extent cx="5943600" cy="3104515"/>
+            <wp:effectExtent l="0" t="0" r="0" b="635"/>
+            <wp:docPr id="10" name="Picture 10" descr="Diagram&#10;&#10;Description automatically generated"/>
+            <wp:cNvGraphicFramePr>
+              <a:graphicFrameLocks xmlns:a="http://schemas.openxmlformats.org/drawingml/2006/main" noChangeAspect="1"/>
+            </wp:cNvGraphicFramePr>
+            <a:graphic xmlns:a="http://schemas.openxmlformats.org/drawingml/2006/main">
+              <a:graphicData uri="http://schemas.openxmlformats.org/drawingml/2006/picture">
+                <pic:pic xmlns:pic="http://schemas.openxmlformats.org/drawingml/2006/picture">
+                  <pic:nvPicPr>
+                    <pic:cNvPr id="10" name="Picture 10" descr="Diagram&#10;&#10;Description automatically generated"/>
+                    <pic:cNvPicPr/>
+                  </pic:nvPicPr>
+                  <pic:blipFill>
+                    <a:blip r:embed="rId33"/>
+                    <a:stretch>
+                      <a:fillRect/>
+                    </a:stretch>
+                  </pic:blipFill>
+                  <pic:spPr>
+                    <a:xfrm>
+                      <a:off x="0" y="0"/>
+                      <a:ext cx="5943600" cy="3104515"/>
+                    </a:xfrm>
+                    <a:prstGeom prst="rect">
+                      <a:avLst/>
+                    </a:prstGeom>
+                  </pic:spPr>
+                </pic:pic>
+              </a:graphicData>
+            </a:graphic>
+          </wp:inline>
+        </w:drawing>
+      </w:r>
+    </w:p>
+    <w:p>
+      <w:r>
+        <w:lastRenderedPageBreak/>
+        <w:drawing>
+          <wp:inline distT="0" distB="0" distL="0" distR="0" wp14:anchorId="738BCE1F" wp14:editId="77083E15">
+            <wp:extent cx="5943600" cy="3290570"/>
+            <wp:effectExtent l="0" t="0" r="0" b="5080"/>
+            <wp:docPr id="12" name="Picture 12" descr="Diagram&#10;&#10;Description automatically generated"/>
+            <wp:cNvGraphicFramePr>
+              <a:graphicFrameLocks xmlns:a="http://schemas.openxmlformats.org/drawingml/2006/main" noChangeAspect="1"/>
+            </wp:cNvGraphicFramePr>
+            <a:graphic xmlns:a="http://schemas.openxmlformats.org/drawingml/2006/main">
+              <a:graphicData uri="http://schemas.openxmlformats.org/drawingml/2006/picture">
+                <pic:pic xmlns:pic="http://schemas.openxmlformats.org/drawingml/2006/picture">
+                  <pic:nvPicPr>
+                    <pic:cNvPr id="12" name="Picture 12" descr="Diagram&#10;&#10;Description automatically generated"/>
+                    <pic:cNvPicPr/>
+                  </pic:nvPicPr>
+                  <pic:blipFill>
+                    <a:blip r:embed="rId34"/>
+                    <a:stretch>
+                      <a:fillRect/>
+                    </a:stretch>
+                  </pic:blipFill>
+                  <pic:spPr>
+                    <a:xfrm>
+                      <a:off x="0" y="0"/>
+                      <a:ext cx="5943600" cy="3290570"/>
+                    </a:xfrm>
+                    <a:prstGeom prst="rect">
+                      <a:avLst/>
+                    </a:prstGeom>
+                  </pic:spPr>
+                </pic:pic>
+              </a:graphicData>
+            </a:graphic>
+          </wp:inline>
+        </w:drawing>
+      </w:r>
+    </w:p>
+    <w:p>
+      <w:r>
+        <w:drawing>
+          <wp:inline distT="0" distB="0" distL="0" distR="0" wp14:anchorId="0A946ADA" wp14:editId="2959FA0F">
+            <wp:extent cx="5943600" cy="3178175"/>
+            <wp:effectExtent l="0" t="0" r="0" b="3175"/>
+            <wp:docPr id="14" name="Picture 14" descr="Diagram&#10;&#10;Description automatically generated with medium confidence"/>
+            <wp:cNvGraphicFramePr>
+              <a:graphicFrameLocks xmlns:a="http://schemas.openxmlformats.org/drawingml/2006/main" noChangeAspect="1"/>
+            </wp:cNvGraphicFramePr>
+            <a:graphic xmlns:a="http://schemas.openxmlformats.org/drawingml/2006/main">
+              <a:graphicData uri="http://schemas.openxmlformats.org/drawingml/2006/picture">
+                <pic:pic xmlns:pic="http://schemas.openxmlformats.org/drawingml/2006/picture">
+                  <pic:nvPicPr>
+                    <pic:cNvPr id="14" name="Picture 14" descr="Diagram&#10;&#10;Description automatically generated with medium confidence"/>
+                    <pic:cNvPicPr/>
+                  </pic:nvPicPr>
+                  <pic:blipFill>
+                    <a:blip r:embed="rId35"/>
+                    <a:stretch>
+                      <a:fillRect/>
+                    </a:stretch>
+                  </pic:blipFill>
+                  <pic:spPr>
+                    <a:xfrm>
+                      <a:off x="0" y="0"/>
+                      <a:ext cx="5943600" cy="3178175"/>
+                    </a:xfrm>
+                    <a:prstGeom prst="rect">
+                      <a:avLst/>
+                    </a:prstGeom>
+                  </pic:spPr>
+                </pic:pic>
+              </a:graphicData>
+            </a:graphic>
+          </wp:inline>
+        </w:drawing>
+      </w:r>
+    </w:p>
+    <w:p/>
+    <w:p>
+      <w:pPr>
+        <w:jc w:val="right"/>
+      </w:pPr>
+    </w:p>
+    <w:p/>
+    <w:p/>
+    <w:p/>
+    <w:p>
+      <w:r>
+        <w:lastRenderedPageBreak/>
+        <w:drawing>
+          <wp:inline distT="0" distB="0" distL="0" distR="0" wp14:anchorId="1F2CD927" wp14:editId="4220A474">
+            <wp:extent cx="5943600" cy="2847340"/>
+            <wp:effectExtent l="0" t="0" r="0" b="0"/>
+            <wp:docPr id="16" name="Picture 16" descr="Text&#10;&#10;Description automatically generated"/>
+            <wp:cNvGraphicFramePr>
+              <a:graphicFrameLocks xmlns:a="http://schemas.openxmlformats.org/drawingml/2006/main" noChangeAspect="1"/>
+            </wp:cNvGraphicFramePr>
+            <a:graphic xmlns:a="http://schemas.openxmlformats.org/drawingml/2006/main">
+              <a:graphicData uri="http://schemas.openxmlformats.org/drawingml/2006/picture">
+                <pic:pic xmlns:pic="http://schemas.openxmlformats.org/drawingml/2006/picture">
+                  <pic:nvPicPr>
+                    <pic:cNvPr id="16" name="Picture 16" descr="Text&#10;&#10;Description automatically generated"/>
+                    <pic:cNvPicPr/>
+                  </pic:nvPicPr>
+                  <pic:blipFill>
+                    <a:blip r:embed="rId36"/>
+                    <a:stretch>
+                      <a:fillRect/>
+                    </a:stretch>
+                  </pic:blipFill>
+                  <pic:spPr>
+                    <a:xfrm>
+                      <a:off x="0" y="0"/>
+                      <a:ext cx="5943600" cy="2847340"/>
+                    </a:xfrm>
+                    <a:prstGeom prst="rect">
+                      <a:avLst/>
+                    </a:prstGeom>
+                  </pic:spPr>
+                </pic:pic>
+              </a:graphicData>
+            </a:graphic>
+          </wp:inline>
+        </w:drawing>
+      </w:r>
+    </w:p>
+    <w:p>
+      <w:r>
+        <w:drawing>
+          <wp:inline distT="0" distB="0" distL="0" distR="0" wp14:anchorId="4783545B" wp14:editId="77CAC6D1">
+            <wp:extent cx="5943600" cy="1352550"/>
+            <wp:effectExtent l="0" t="0" r="0" b="0"/>
+            <wp:docPr id="17" name="Picture 17" descr="Text&#10;&#10;Description automatically generated"/>
+            <wp:cNvGraphicFramePr>
+              <a:graphicFrameLocks xmlns:a="http://schemas.openxmlformats.org/drawingml/2006/main" noChangeAspect="1"/>
+            </wp:cNvGraphicFramePr>
+            <a:graphic xmlns:a="http://schemas.openxmlformats.org/drawingml/2006/main">
+              <a:graphicData uri="http://schemas.openxmlformats.org/drawingml/2006/picture">
+                <pic:pic xmlns:pic="http://schemas.openxmlformats.org/drawingml/2006/picture">
+                  <pic:nvPicPr>
+                    <pic:cNvPr id="17" name="Picture 17" descr="Text&#10;&#10;Description automatically generated"/>
+                    <pic:cNvPicPr/>
+                  </pic:nvPicPr>
+                  <pic:blipFill>
+                    <a:blip r:embed="rId37"/>
+                    <a:stretch>
+                      <a:fillRect/>
+                    </a:stretch>
+                  </pic:blipFill>
+                  <pic:spPr>
+                    <a:xfrm>
+                      <a:off x="0" y="0"/>
+                      <a:ext cx="5943600" cy="1352550"/>
+                    </a:xfrm>
+                    <a:prstGeom prst="rect">
+                      <a:avLst/>
+                    </a:prstGeom>
+                  </pic:spPr>
+                </pic:pic>
+              </a:graphicData>
+            </a:graphic>
+          </wp:inline>
+        </w:drawing>
+      </w:r>
+    </w:p>
     <w:sectPr>
       <w:pgSz w:w="12240" w:h="15840"/>
       <w:pgMar w:top="1440" w:right="1440" w:bottom="1440" w:left="1440" w:header="720" w:footer="720" w:gutter="0"/>

</xml_diff>